<commit_message>
Simple solution without scalability at all
</commit_message>
<xml_diff>
--- a/parallel_programming/lab1/zvit.docx
+++ b/parallel_programming/lab1/zvit.docx
@@ -445,25 +445,7 @@
           <w:szCs w:val="28"/>
           <w:lang w:val="uk-UA"/>
         </w:rPr>
-        <w:t xml:space="preserve">студент </w:t>
-      </w:r>
-      <w:r>
-        <w:rPr>
-          <w:rFonts w:ascii="Times New Roman" w:hAnsi="Times New Roman"/>
-          <w:sz w:val="28"/>
-          <w:szCs w:val="28"/>
-          <w:lang w:val="uk-UA"/>
-        </w:rPr>
-        <w:t>3</w:t>
-      </w:r>
-      <w:r>
-        <w:rPr>
-          <w:rFonts w:ascii="Times New Roman" w:hAnsi="Times New Roman"/>
-          <w:sz w:val="28"/>
-          <w:szCs w:val="28"/>
-          <w:lang w:val="uk-UA"/>
-        </w:rPr>
-        <w:t xml:space="preserve">-го курсу </w:t>
+        <w:t xml:space="preserve">студент 3-го курсу </w:t>
       </w:r>
     </w:p>
     <w:p>
@@ -905,18 +887,11 @@
         </w:rPr>
       </w:pPr>
       <w:r>
-        <w:rPr>
-          <w:rFonts w:cs="Times New Roman" w:ascii="Times New Roman" w:hAnsi="Times New Roman"/>
-          <w:b w:val="false"/>
-          <w:bCs w:val="false"/>
-          <w:sz w:val="28"/>
-          <w:szCs w:val="28"/>
-          <w:u w:val="none"/>
-        </w:rPr>
+        <w:rPr/>
         <mc:AlternateContent>
           <mc:Choice Requires="wpg">
             <w:drawing>
-              <wp:anchor behindDoc="0" distT="0" distB="0" distL="0" distR="0" simplePos="0" locked="0" layoutInCell="1" allowOverlap="1" relativeHeight="3">
+              <wp:anchor behindDoc="0" distT="0" distB="0" distL="0" distR="0" simplePos="0" locked="0" layoutInCell="1" allowOverlap="1" relativeHeight="2">
                 <wp:simplePos x="0" y="0"/>
                 <wp:positionH relativeFrom="column">
                   <wp:posOffset>871220</wp:posOffset>
@@ -924,10 +899,10 @@
                 <wp:positionV relativeFrom="paragraph">
                   <wp:posOffset>5080</wp:posOffset>
                 </wp:positionV>
-                <wp:extent cx="3925570" cy="2447290"/>
+                <wp:extent cx="3926205" cy="2447925"/>
                 <wp:effectExtent l="0" t="0" r="0" b="0"/>
-                <wp:wrapTopAndBottom/>
-                <wp:docPr id="2" name=""/>
+                <wp:wrapSquare wrapText="largest"/>
+                <wp:docPr id="2" name="Image1"/>
                 <a:graphic xmlns:a="http://schemas.openxmlformats.org/drawingml/2006/main">
                   <a:graphicData uri="http://schemas.microsoft.com/office/word/2010/wordprocessingGroup">
                     <wpg:wgp>
@@ -935,7 +910,7 @@
                       <wpg:grpSpPr>
                         <a:xfrm>
                           <a:off x="0" y="0"/>
-                          <a:ext cx="3925080" cy="2446560"/>
+                          <a:ext cx="3925440" cy="2447280"/>
                         </a:xfrm>
                       </wpg:grpSpPr>
                       <wpg:grpSp>
@@ -943,15 +918,15 @@
                         <wpg:grpSpPr>
                           <a:xfrm>
                             <a:off x="0" y="0"/>
-                            <a:ext cx="3796560" cy="2365200"/>
+                            <a:ext cx="3796560" cy="2365920"/>
                           </a:xfrm>
                         </wpg:grpSpPr>
                         <wps:wsp>
                           <wps:cNvSpPr/>
                           <wps:spPr>
                             <a:xfrm>
-                              <a:off x="0" y="1753200"/>
-                              <a:ext cx="1038240" cy="460440"/>
+                              <a:off x="0" y="1753920"/>
+                              <a:ext cx="1037520" cy="460440"/>
                             </a:xfrm>
                             <a:prstGeom prst="rect">
                               <a:avLst/>
@@ -973,7 +948,7 @@
                             <w:txbxContent>
                               <w:p>
                                 <w:pPr>
-                                  <w:overflowPunct w:val="true"/>
+                                  <w:overflowPunct w:val="false"/>
                                   <w:spacing w:before="0" w:after="0" w:lineRule="auto" w:line="240"/>
                                   <w:jc w:val="center"/>
                                   <w:rPr/>
@@ -982,16 +957,26 @@
                                   <w:rPr>
                                     <w:sz w:val="20"/>
                                     <w:b w:val="false"/>
-                                    <w:shadow/>
+                                    <w:u w:val="none"/>
+                                    <w:dstrike w:val="false"/>
+                                    <w:strike w:val="false"/>
+                                    <w:i w:val="false"/>
+                                    <w:vertAlign w:val="baseline"/>
+                                    <w:position w:val="0"/>
+                                    <w:spacing w:val="0"/>
+                                    <w:szCs w:val="20"/>
                                     <w:bCs w:val="false"/>
-                                    <w:color w:val="auto"/>
+                                    <w:iCs w:val="false"/>
+                                    <w:smallCaps w:val="false"/>
+                                    <w:caps w:val="false"/>
+                                    <w:color w:val="00000A"/>
                                   </w:rPr>
                                   <w:t>Пристрої</w:t>
                                 </w:r>
                               </w:p>
                               <w:p>
                                 <w:pPr>
-                                  <w:overflowPunct w:val="true"/>
+                                  <w:overflowPunct w:val="false"/>
                                   <w:spacing w:before="0" w:after="0" w:lineRule="auto" w:line="240"/>
                                   <w:jc w:val="center"/>
                                   <w:rPr/>
@@ -1000,9 +985,19 @@
                                   <w:rPr>
                                     <w:sz w:val="20"/>
                                     <w:b w:val="false"/>
-                                    <w:shadow/>
+                                    <w:u w:val="none"/>
+                                    <w:dstrike w:val="false"/>
+                                    <w:strike w:val="false"/>
+                                    <w:i w:val="false"/>
+                                    <w:vertAlign w:val="baseline"/>
+                                    <w:position w:val="0"/>
+                                    <w:spacing w:val="0"/>
+                                    <w:szCs w:val="20"/>
                                     <w:bCs w:val="false"/>
-                                    <w:color w:val="auto"/>
+                                    <w:iCs w:val="false"/>
+                                    <w:smallCaps w:val="false"/>
+                                    <w:caps w:val="false"/>
+                                    <w:color w:val="00000A"/>
                                   </w:rPr>
                                   <w:t>вводу-виводу</w:t>
                                 </w:r>
@@ -1018,15 +1013,15 @@
                           <wpg:grpSpPr>
                             <a:xfrm>
                               <a:off x="900360" y="0"/>
-                              <a:ext cx="2896200" cy="2365200"/>
+                              <a:ext cx="2896200" cy="2365920"/>
                             </a:xfrm>
                           </wpg:grpSpPr>
                           <wps:wsp>
                             <wps:cNvSpPr/>
                             <wps:spPr>
                               <a:xfrm>
-                                <a:off x="2062080" y="1579320"/>
-                                <a:ext cx="686520" cy="781560"/>
+                                <a:off x="2062440" y="1580040"/>
+                                <a:ext cx="685800" cy="781560"/>
                               </a:xfrm>
                               <a:prstGeom prst="can">
                                 <a:avLst>
@@ -1055,7 +1050,7 @@
                             <wpg:grpSpPr>
                               <a:xfrm>
                                 <a:off x="0" y="0"/>
-                                <a:ext cx="2896200" cy="2365200"/>
+                                <a:ext cx="2896200" cy="2365920"/>
                               </a:xfrm>
                             </wpg:grpSpPr>
                             <wps:wsp>
@@ -1063,7 +1058,7 @@
                               <wps:spPr>
                                 <a:xfrm>
                                   <a:off x="0" y="0"/>
-                                  <a:ext cx="2886840" cy="459720"/>
+                                  <a:ext cx="2886840" cy="459000"/>
                                 </a:xfrm>
                                 <a:prstGeom prst="rect">
                                   <a:avLst/>
@@ -1087,7 +1082,7 @@
                                 <w:txbxContent>
                                   <w:p>
                                     <w:pPr>
-                                      <w:overflowPunct w:val="true"/>
+                                      <w:overflowPunct w:val="false"/>
                                       <w:spacing w:before="0" w:after="0" w:lineRule="auto" w:line="240"/>
                                       <w:jc w:val="center"/>
                                       <w:rPr/>
@@ -1096,9 +1091,19 @@
                                       <w:rPr>
                                         <w:sz w:val="20"/>
                                         <w:b w:val="false"/>
-                                        <w:shadow/>
+                                        <w:u w:val="none"/>
+                                        <w:dstrike w:val="false"/>
+                                        <w:strike w:val="false"/>
+                                        <w:i w:val="false"/>
+                                        <w:vertAlign w:val="baseline"/>
+                                        <w:position w:val="0"/>
+                                        <w:spacing w:val="0"/>
+                                        <w:szCs w:val="20"/>
                                         <w:bCs w:val="false"/>
-                                        <w:color w:val="auto"/>
+                                        <w:iCs w:val="false"/>
+                                        <w:smallCaps w:val="false"/>
+                                        <w:caps w:val="false"/>
+                                        <w:color w:val="00000A"/>
                                       </w:rPr>
                                       <w:t>ФП</w:t>
                                     </w:r>
@@ -1113,8 +1118,8 @@
                               <wps:cNvSpPr/>
                               <wps:spPr>
                                 <a:xfrm>
-                                  <a:off x="9000" y="809640"/>
-                                  <a:ext cx="1219680" cy="460440"/>
+                                  <a:off x="9000" y="810360"/>
+                                  <a:ext cx="1219680" cy="459720"/>
                                 </a:xfrm>
                                 <a:prstGeom prst="rect">
                                   <a:avLst/>
@@ -1138,7 +1143,7 @@
                                 <w:txbxContent>
                                   <w:p>
                                     <w:pPr>
-                                      <w:overflowPunct w:val="true"/>
+                                      <w:overflowPunct w:val="false"/>
                                       <w:spacing w:before="0" w:after="0" w:lineRule="auto" w:line="240"/>
                                       <w:jc w:val="center"/>
                                       <w:rPr/>
@@ -1147,9 +1152,19 @@
                                       <w:rPr>
                                         <w:sz w:val="20"/>
                                         <w:b w:val="false"/>
-                                        <w:shadow/>
+                                        <w:u w:val="none"/>
+                                        <w:dstrike w:val="false"/>
+                                        <w:strike w:val="false"/>
+                                        <w:i w:val="false"/>
+                                        <w:vertAlign w:val="baseline"/>
+                                        <w:position w:val="0"/>
+                                        <w:spacing w:val="0"/>
+                                        <w:szCs w:val="20"/>
                                         <w:bCs w:val="false"/>
-                                        <w:color w:val="auto"/>
+                                        <w:iCs w:val="false"/>
+                                        <w:smallCaps w:val="false"/>
+                                        <w:caps w:val="false"/>
+                                        <w:color w:val="00000A"/>
                                       </w:rPr>
                                       <w:t>1</w:t>
                                     </w:r>
@@ -1164,8 +1179,8 @@
                               <wps:cNvSpPr/>
                               <wps:spPr>
                                 <a:xfrm>
-                                  <a:off x="1676520" y="780480"/>
-                                  <a:ext cx="1219680" cy="460440"/>
+                                  <a:off x="1677240" y="781200"/>
+                                  <a:ext cx="1219320" cy="459720"/>
                                 </a:xfrm>
                                 <a:prstGeom prst="rect">
                                   <a:avLst/>
@@ -1189,7 +1204,7 @@
                                 <w:txbxContent>
                                   <w:p>
                                     <w:pPr>
-                                      <w:overflowPunct w:val="true"/>
+                                      <w:overflowPunct w:val="false"/>
                                       <w:spacing w:before="0" w:after="0" w:lineRule="auto" w:line="240"/>
                                       <w:jc w:val="center"/>
                                       <w:rPr/>
@@ -1198,9 +1213,19 @@
                                       <w:rPr>
                                         <w:sz w:val="20"/>
                                         <w:b w:val="false"/>
-                                        <w:shadow/>
+                                        <w:u w:val="none"/>
+                                        <w:dstrike w:val="false"/>
+                                        <w:strike w:val="false"/>
+                                        <w:i w:val="false"/>
+                                        <w:vertAlign w:val="baseline"/>
+                                        <w:position w:val="0"/>
+                                        <w:spacing w:val="0"/>
+                                        <w:szCs w:val="20"/>
                                         <w:bCs w:val="false"/>
-                                        <w:color w:val="auto"/>
+                                        <w:iCs w:val="false"/>
+                                        <w:smallCaps w:val="false"/>
+                                        <w:caps w:val="false"/>
+                                        <w:color w:val="00000A"/>
                                       </w:rPr>
                                       <w:t>2</w:t>
                                     </w:r>
@@ -1215,8 +1240,8 @@
                               <wps:cNvSpPr/>
                               <wps:spPr>
                                 <a:xfrm>
-                                  <a:off x="314280" y="1583640"/>
-                                  <a:ext cx="686520" cy="781560"/>
+                                  <a:off x="314280" y="1584360"/>
+                                  <a:ext cx="685800" cy="781560"/>
                                 </a:xfrm>
                                 <a:prstGeom prst="can">
                                   <a:avLst>
@@ -1244,8 +1269,8 @@
                               <wps:cNvSpPr/>
                               <wps:spPr>
                                 <a:xfrm>
-                                  <a:off x="657360" y="1269360"/>
-                                  <a:ext cx="0" cy="314280"/>
+                                  <a:off x="657360" y="1270080"/>
+                                  <a:ext cx="720" cy="314280"/>
                                 </a:xfrm>
                                 <a:prstGeom prst="line">
                                   <a:avLst/>
@@ -1268,8 +1293,8 @@
                               <wps:cNvSpPr/>
                               <wps:spPr>
                                 <a:xfrm flipV="1">
-                                  <a:off x="2363040" y="1240200"/>
-                                  <a:ext cx="0" cy="343440"/>
+                                  <a:off x="2363400" y="1240920"/>
+                                  <a:ext cx="720" cy="343440"/>
                                 </a:xfrm>
                                 <a:prstGeom prst="line">
                                   <a:avLst/>
@@ -1293,7 +1318,7 @@
                               <wps:spPr>
                                 <a:xfrm>
                                   <a:off x="600120" y="488880"/>
-                                  <a:ext cx="0" cy="314280"/>
+                                  <a:ext cx="0" cy="315000"/>
                                 </a:xfrm>
                                 <a:prstGeom prst="line">
                                   <a:avLst/>
@@ -1316,8 +1341,8 @@
                               <wps:cNvSpPr/>
                               <wps:spPr>
                                 <a:xfrm flipV="1">
-                                  <a:off x="2305080" y="459720"/>
-                                  <a:ext cx="0" cy="343440"/>
+                                  <a:off x="2305800" y="459720"/>
+                                  <a:ext cx="0" cy="344160"/>
                                 </a:xfrm>
                                 <a:prstGeom prst="line">
                                   <a:avLst/>
@@ -1342,8 +1367,8 @@
                       <wpg:grpSp>
                         <wpg:cNvGrpSpPr/>
                         <wpg:grpSpPr>
-                          <a:xfrm rot="2491800">
-                            <a:off x="2265840" y="1640880"/>
+                          <a:xfrm rot="2493000">
+                            <a:off x="2266200" y="1641240"/>
                             <a:ext cx="1162080" cy="1058040"/>
                           </a:xfrm>
                         </wpg:grpSpPr>
@@ -1351,8 +1376,8 @@
                           <wps:cNvSpPr/>
                           <wps:spPr>
                             <a:xfrm>
-                              <a:off x="0" y="28440"/>
-                              <a:ext cx="1162080" cy="1029240"/>
+                              <a:off x="0" y="28080"/>
+                              <a:ext cx="1162080" cy="1029960"/>
                             </a:xfrm>
                             <a:prstGeom prst="line">
                               <a:avLst/>
@@ -1404,14 +1429,14 @@
           </mc:Choice>
           <mc:Fallback>
             <w:pict>
-              <v:group id="shape_0" style="position:absolute;margin-left:68.6pt;margin-top:0.4pt;width:309pt;height:192.6pt" coordorigin="1372,8" coordsize="6180,3852">
-                <v:group id="shape_0" style="position:absolute;left:1372;top:8;width:5979;height:3725">
-                  <v:rect id="shape_0" ID="Shape1" fillcolor="white" stroked="f" style="position:absolute;left:1372;top:2769;width:1634;height:724">
+              <v:group id="shape_0" alt="Image1" style="position:absolute;margin-left:68.6pt;margin-top:0.4pt;width:309pt;height:192.65pt" coordorigin="1372,8" coordsize="6180,3853">
+                <v:group id="shape_0" style="position:absolute;left:1372;top:8;width:5979;height:3726">
+                  <v:rect id="shape_0" fillcolor="white" stroked="f" style="position:absolute;left:1372;top:2770;width:1633;height:724">
                     <v:textbox>
                       <w:txbxContent>
                         <w:p>
                           <w:pPr>
-                            <w:overflowPunct w:val="true"/>
+                            <w:overflowPunct w:val="false"/>
                             <w:spacing w:before="0" w:after="0" w:lineRule="auto" w:line="240"/>
                             <w:jc w:val="center"/>
                             <w:rPr/>
@@ -1420,16 +1445,26 @@
                             <w:rPr>
                               <w:sz w:val="20"/>
                               <w:b w:val="false"/>
-                              <w:shadow/>
+                              <w:u w:val="none"/>
+                              <w:dstrike w:val="false"/>
+                              <w:strike w:val="false"/>
+                              <w:i w:val="false"/>
+                              <w:vertAlign w:val="baseline"/>
+                              <w:position w:val="0"/>
+                              <w:spacing w:val="0"/>
+                              <w:szCs w:val="20"/>
                               <w:bCs w:val="false"/>
-                              <w:color w:val="auto"/>
+                              <w:iCs w:val="false"/>
+                              <w:smallCaps w:val="false"/>
+                              <w:caps w:val="false"/>
+                              <w:color w:val="00000A"/>
                             </w:rPr>
                             <w:t>Пристрої</w:t>
                           </w:r>
                         </w:p>
                         <w:p>
                           <w:pPr>
-                            <w:overflowPunct w:val="true"/>
+                            <w:overflowPunct w:val="false"/>
                             <w:spacing w:before="0" w:after="0" w:lineRule="auto" w:line="240"/>
                             <w:jc w:val="center"/>
                             <w:rPr/>
@@ -1438,20 +1473,30 @@
                             <w:rPr>
                               <w:sz w:val="20"/>
                               <w:b w:val="false"/>
-                              <w:shadow/>
+                              <w:u w:val="none"/>
+                              <w:dstrike w:val="false"/>
+                              <w:strike w:val="false"/>
+                              <w:i w:val="false"/>
+                              <w:vertAlign w:val="baseline"/>
+                              <w:position w:val="0"/>
+                              <w:spacing w:val="0"/>
+                              <w:szCs w:val="20"/>
                               <w:bCs w:val="false"/>
-                              <w:color w:val="auto"/>
+                              <w:iCs w:val="false"/>
+                              <w:smallCaps w:val="false"/>
+                              <w:caps w:val="false"/>
+                              <w:color w:val="00000A"/>
                             </w:rPr>
                             <w:t>вводу-виводу</w:t>
                           </w:r>
                         </w:p>
                       </w:txbxContent>
                     </v:textbox>
-                    <w10:wrap type="none"/>
-                    <v:fill o:detectmouseclick="t" color2="black"/>
+                    <w10:wrap type="square"/>
+                    <v:fill o:detectmouseclick="t" type="solid" color2="black"/>
                     <v:stroke color="#3465a4" joinstyle="round" endcap="flat"/>
                   </v:rect>
-                  <v:group id="shape_0" style="position:absolute;left:2790;top:8;width:4561;height:3725">
+                  <v:group id="shape_0" style="position:absolute;left:2790;top:8;width:4561;height:3726">
                     <v:shapetype id="shapetype_22" coordsize="21600,21600" o:spt="22" adj="5400" path="m0@2qy@5@3qx@6@7l21600@4qy@8@9qx@10@11xnsem0@2qy@5@12qx@6@13qy@14@15qx@16@17xnsem21600@2qy@8@3qx@10@7qy@18@19qx@20@21l21600@4qy@8@9qx@10@11l0@2nfe">
                       <v:stroke joinstyle="miter"/>
                       <v:formulas>
@@ -1483,18 +1528,18 @@
                         <v:h position="10800,@3"/>
                       </v:handles>
                     </v:shapetype>
-                    <v:shape id="shape_0" ID="Shape2" fillcolor="white" stroked="t" style="position:absolute;left:6037;top:2495;width:1080;height:1230" type="shapetype_22">
+                    <v:shape id="shape_0" fillcolor="white" stroked="t" style="position:absolute;left:6038;top:2496;width:1079;height:1230" type="shapetype_22">
                       <w10:wrap type="none"/>
-                      <v:fill o:detectmouseclick="t" color2="black"/>
+                      <v:fill o:detectmouseclick="t" type="solid" color2="black"/>
                       <v:stroke color="#3465a4" joinstyle="round" endcap="flat"/>
                     </v:shape>
-                    <v:group id="shape_0" style="position:absolute;left:2790;top:8;width:4561;height:3725">
-                      <v:rect id="shape_0" ID="Shape1" fillcolor="white" stroked="t" style="position:absolute;left:2790;top:8;width:4545;height:723">
+                    <v:group id="shape_0" style="position:absolute;left:2790;top:8;width:4561;height:3726">
+                      <v:rect id="shape_0" fillcolor="white" stroked="t" style="position:absolute;left:2790;top:8;width:4545;height:722">
                         <v:textbox>
                           <w:txbxContent>
                             <w:p>
                               <w:pPr>
-                                <w:overflowPunct w:val="true"/>
+                                <w:overflowPunct w:val="false"/>
                                 <w:spacing w:before="0" w:after="0" w:lineRule="auto" w:line="240"/>
                                 <w:jc w:val="center"/>
                                 <w:rPr/>
@@ -1503,25 +1548,35 @@
                                 <w:rPr>
                                   <w:sz w:val="20"/>
                                   <w:b w:val="false"/>
-                                  <w:shadow/>
+                                  <w:u w:val="none"/>
+                                  <w:dstrike w:val="false"/>
+                                  <w:strike w:val="false"/>
+                                  <w:i w:val="false"/>
+                                  <w:vertAlign w:val="baseline"/>
+                                  <w:position w:val="0"/>
+                                  <w:spacing w:val="0"/>
+                                  <w:szCs w:val="20"/>
                                   <w:bCs w:val="false"/>
-                                  <w:color w:val="auto"/>
+                                  <w:iCs w:val="false"/>
+                                  <w:smallCaps w:val="false"/>
+                                  <w:caps w:val="false"/>
+                                  <w:color w:val="00000A"/>
                                 </w:rPr>
                                 <w:t>ФП</w:t>
                               </w:r>
                             </w:p>
                           </w:txbxContent>
                         </v:textbox>
-                        <w10:wrap type="none"/>
-                        <v:fill o:detectmouseclick="t" color2="black"/>
+                        <w10:wrap type="square"/>
+                        <v:fill o:detectmouseclick="t" type="solid" color2="black"/>
                         <v:stroke color="#3465a4" joinstyle="round" endcap="flat"/>
                       </v:rect>
-                      <v:rect id="shape_0" ID="Shape1" fillcolor="white" stroked="t" style="position:absolute;left:2804;top:1283;width:1920;height:724">
+                      <v:rect id="shape_0" fillcolor="white" stroked="t" style="position:absolute;left:2804;top:1284;width:1920;height:723">
                         <v:textbox>
                           <w:txbxContent>
                             <w:p>
                               <w:pPr>
-                                <w:overflowPunct w:val="true"/>
+                                <w:overflowPunct w:val="false"/>
                                 <w:spacing w:before="0" w:after="0" w:lineRule="auto" w:line="240"/>
                                 <w:jc w:val="center"/>
                                 <w:rPr/>
@@ -1530,25 +1585,35 @@
                                 <w:rPr>
                                   <w:sz w:val="20"/>
                                   <w:b w:val="false"/>
-                                  <w:shadow/>
+                                  <w:u w:val="none"/>
+                                  <w:dstrike w:val="false"/>
+                                  <w:strike w:val="false"/>
+                                  <w:i w:val="false"/>
+                                  <w:vertAlign w:val="baseline"/>
+                                  <w:position w:val="0"/>
+                                  <w:spacing w:val="0"/>
+                                  <w:szCs w:val="20"/>
                                   <w:bCs w:val="false"/>
-                                  <w:color w:val="auto"/>
+                                  <w:iCs w:val="false"/>
+                                  <w:smallCaps w:val="false"/>
+                                  <w:caps w:val="false"/>
+                                  <w:color w:val="00000A"/>
                                 </w:rPr>
                                 <w:t>1</w:t>
                               </w:r>
                             </w:p>
                           </w:txbxContent>
                         </v:textbox>
-                        <w10:wrap type="none"/>
-                        <v:fill o:detectmouseclick="t" color2="black"/>
+                        <w10:wrap type="square"/>
+                        <v:fill o:detectmouseclick="t" type="solid" color2="black"/>
                         <v:stroke color="#3465a4" joinstyle="round" endcap="flat"/>
                       </v:rect>
-                      <v:rect id="shape_0" ID="Shape1" fillcolor="white" stroked="t" style="position:absolute;left:5430;top:1237;width:1920;height:724">
+                      <v:rect id="shape_0" fillcolor="white" stroked="t" style="position:absolute;left:5431;top:1238;width:1919;height:723">
                         <v:textbox>
                           <w:txbxContent>
                             <w:p>
                               <w:pPr>
-                                <w:overflowPunct w:val="true"/>
+                                <w:overflowPunct w:val="false"/>
                                 <w:spacing w:before="0" w:after="0" w:lineRule="auto" w:line="240"/>
                                 <w:jc w:val="center"/>
                                 <w:rPr/>
@@ -1557,49 +1622,59 @@
                                 <w:rPr>
                                   <w:sz w:val="20"/>
                                   <w:b w:val="false"/>
-                                  <w:shadow/>
+                                  <w:u w:val="none"/>
+                                  <w:dstrike w:val="false"/>
+                                  <w:strike w:val="false"/>
+                                  <w:i w:val="false"/>
+                                  <w:vertAlign w:val="baseline"/>
+                                  <w:position w:val="0"/>
+                                  <w:spacing w:val="0"/>
+                                  <w:szCs w:val="20"/>
                                   <w:bCs w:val="false"/>
-                                  <w:color w:val="auto"/>
+                                  <w:iCs w:val="false"/>
+                                  <w:smallCaps w:val="false"/>
+                                  <w:caps w:val="false"/>
+                                  <w:color w:val="00000A"/>
                                 </w:rPr>
                                 <w:t>2</w:t>
                               </w:r>
                             </w:p>
                           </w:txbxContent>
                         </v:textbox>
-                        <w10:wrap type="none"/>
-                        <v:fill o:detectmouseclick="t" color2="black"/>
+                        <w10:wrap type="square"/>
+                        <v:fill o:detectmouseclick="t" type="solid" color2="black"/>
                         <v:stroke color="#3465a4" joinstyle="round" endcap="flat"/>
                       </v:rect>
-                      <v:shape id="shape_0" ID="Shape2" fillcolor="white" stroked="t" style="position:absolute;left:3285;top:2502;width:1080;height:1230" type="shapetype_22">
+                      <v:shape id="shape_0" fillcolor="white" stroked="t" style="position:absolute;left:3285;top:2503;width:1079;height:1230" type="shapetype_22">
                         <w10:wrap type="none"/>
-                        <v:fill o:detectmouseclick="t" color2="black"/>
+                        <v:fill o:detectmouseclick="t" type="solid" color2="black"/>
                         <v:stroke color="#3465a4" joinstyle="round" endcap="flat"/>
                       </v:shape>
-                      <v:line id="shape_0" from="3825,2007" to="3825,2501" ID="Shape3" stroked="t" style="position:absolute">
+                      <v:line id="shape_0" from="3825,2008" to="3825,2502" stroked="t" style="position:absolute">
                         <v:stroke color="#3465a4" joinstyle="round" endcap="flat"/>
                         <v:fill o:detectmouseclick="t" on="false"/>
                       </v:line>
-                      <v:line id="shape_0" from="6511,1961" to="6511,2501" ID="Shape4" stroked="t" style="position:absolute;flip:y">
+                      <v:line id="shape_0" from="6512,1962" to="6512,2502" stroked="t" style="position:absolute;flip:y">
                         <v:stroke color="#3465a4" joinstyle="round" endcap="flat"/>
                         <v:fill o:detectmouseclick="t" on="false"/>
                       </v:line>
-                      <v:line id="shape_0" from="3735,778" to="3735,1272" ID="Shape3" stroked="t" style="position:absolute">
+                      <v:line id="shape_0" from="3735,778" to="3735,1273" stroked="t" style="position:absolute">
                         <v:stroke color="#3465a4" joinstyle="round" endcap="flat"/>
                         <v:fill o:detectmouseclick="t" on="false"/>
                       </v:line>
-                      <v:line id="shape_0" from="6420,732" to="6420,1272" ID="Shape4" stroked="t" style="position:absolute;flip:y">
+                      <v:line id="shape_0" from="6421,732" to="6421,1273" stroked="t" style="position:absolute;flip:y">
                         <v:stroke color="#3465a4" joinstyle="round" endcap="flat"/>
                         <v:fill o:detectmouseclick="t" on="false"/>
                       </v:line>
                     </v:group>
                   </v:group>
                 </v:group>
-                <v:group id="shape_0" style="position:absolute;left:5723;top:2195;width:1830;height:1665">
-                  <v:line id="shape_0" from="5723,2240" to="7552,3860" ID="Shape1" stroked="t" style="position:absolute">
+                <v:group id="shape_0" style="position:absolute;left:5723;top:2196;width:1829;height:1665">
+                  <v:line id="shape_0" from="5724,2240" to="7553,3861" stroked="t" style="position:absolute">
                     <v:stroke color="#3465a4" joinstyle="round" endcap="flat"/>
                     <v:fill o:detectmouseclick="t" on="false"/>
                   </v:line>
-                  <v:line id="shape_0" from="5948,2195" to="7282,3815" ID="Shape2" stroked="t" style="position:absolute;flip:x">
+                  <v:line id="shape_0" from="5949,2196" to="7283,3816" stroked="t" style="position:absolute;flip:x">
                     <v:stroke color="#3465a4" joinstyle="round" endcap="flat"/>
                     <v:fill o:detectmouseclick="t" on="false"/>
                   </v:line>
@@ -1726,47 +1801,27 @@
           <w:u w:val="single"/>
           <w:lang w:val="uk-UA"/>
         </w:rPr>
-        <w:t>Математичний паралельний алгоритм</w:t>
-      </w:r>
-      <w:r>
-        <w:rPr>
-          <w:rFonts w:cs="Times New Roman" w:ascii="Times New Roman" w:hAnsi="Times New Roman"/>
-          <w:b/>
-          <w:bCs/>
+        <w:t>Математичний паралельний алгоритм:</w:t>
+      </w:r>
+    </w:p>
+    <w:p>
+      <w:pPr>
+        <w:pStyle w:val="Normal"/>
+        <w:spacing w:lineRule="auto" w:line="240" w:before="0" w:after="0"/>
+        <w:jc w:val="left"/>
+        <w:rPr>
+          <w:rFonts w:ascii="Times New Roman" w:hAnsi="Times New Roman" w:cs="Times New Roman"/>
+          <w:b w:val="false"/>
+          <w:b w:val="false"/>
+          <w:bCs w:val="false"/>
           <w:sz w:val="28"/>
           <w:szCs w:val="28"/>
-          <w:u w:val="single"/>
-          <w:lang w:val="uk-UA"/>
-        </w:rPr>
-        <w:t>:</w:t>
-      </w:r>
-    </w:p>
-    <w:p>
-      <w:pPr>
-        <w:pStyle w:val="Normal"/>
-        <w:spacing w:lineRule="auto" w:line="240" w:before="0" w:after="0"/>
-        <w:jc w:val="left"/>
-        <w:rPr>
-          <w:rFonts w:ascii="Times New Roman" w:hAnsi="Times New Roman" w:cs="Times New Roman"/>
-          <w:b w:val="false"/>
-          <w:b w:val="false"/>
-          <w:bCs w:val="false"/>
-          <w:sz w:val="28"/>
-          <w:szCs w:val="28"/>
-          <w:u w:val="none"/>
-          <w:lang w:val="uk-UA"/>
-        </w:rPr>
-      </w:pPr>
-      <w:r>
-        <w:rPr>
-          <w:rFonts w:cs="Times New Roman" w:ascii="Times New Roman" w:hAnsi="Times New Roman"/>
-          <w:b w:val="false"/>
-          <w:bCs w:val="false"/>
-          <w:sz w:val="28"/>
-          <w:szCs w:val="28"/>
-          <w:u w:val="none"/>
-          <w:lang w:val="uk-UA"/>
-        </w:rPr>
+          <w:u w:val="none"/>
+          <w:lang w:val="uk-UA"/>
+        </w:rPr>
+      </w:pPr>
+      <w:r>
+        <w:rPr/>
       </w:r>
       <m:oMath xmlns:m="http://schemas.openxmlformats.org/officeDocument/2006/math">
         <m:sSub>
@@ -1912,15 +1967,7 @@
         </w:rPr>
       </w:pPr>
       <w:r>
-        <w:rPr>
-          <w:rFonts w:cs="Times New Roman" w:ascii="Times New Roman" w:hAnsi="Times New Roman"/>
-          <w:b w:val="false"/>
-          <w:bCs w:val="false"/>
-          <w:sz w:val="28"/>
-          <w:szCs w:val="28"/>
-          <w:u w:val="none"/>
-          <w:lang w:val="uk-UA"/>
-        </w:rPr>
+        <w:rPr/>
       </w:r>
       <m:oMath xmlns:m="http://schemas.openxmlformats.org/officeDocument/2006/math">
         <m:r>
@@ -2022,15 +2069,7 @@
         </w:rPr>
       </w:pPr>
       <w:r>
-        <w:rPr>
-          <w:rFonts w:cs="Times New Roman" w:ascii="Times New Roman" w:hAnsi="Times New Roman"/>
-          <w:b w:val="false"/>
-          <w:bCs w:val="false"/>
-          <w:sz w:val="28"/>
-          <w:szCs w:val="28"/>
-          <w:u w:val="none"/>
-          <w:lang w:val="uk-UA"/>
-        </w:rPr>
+        <w:rPr/>
       </w:r>
       <m:oMath xmlns:m="http://schemas.openxmlformats.org/officeDocument/2006/math">
         <m:r>
@@ -2070,15 +2109,7 @@
         </w:rPr>
       </w:pPr>
       <w:r>
-        <w:rPr>
-          <w:rFonts w:cs="Times New Roman" w:ascii="Times New Roman" w:hAnsi="Times New Roman"/>
-          <w:b w:val="false"/>
-          <w:bCs w:val="false"/>
-          <w:sz w:val="28"/>
-          <w:szCs w:val="28"/>
-          <w:u w:val="none"/>
-          <w:lang w:val="uk-UA"/>
-        </w:rPr>
+        <w:rPr/>
       </w:r>
       <m:oMath xmlns:m="http://schemas.openxmlformats.org/officeDocument/2006/math">
         <m:sSup>
@@ -2166,56 +2197,45 @@
           <w:szCs w:val="28"/>
           <w:u w:val="single"/>
         </w:rPr>
-        <w:t xml:space="preserve">Алгоритм </w:t>
-      </w:r>
-      <w:r>
-        <w:rPr>
-          <w:rFonts w:cs="Times New Roman" w:ascii="Times New Roman" w:hAnsi="Times New Roman"/>
-          <w:b/>
-          <w:bCs/>
-          <w:sz w:val="28"/>
-          <w:szCs w:val="28"/>
-          <w:u w:val="single"/>
-        </w:rPr>
-        <w:t>для кожного процесу:</w:t>
+        <w:t>Алгоритм для кожного процесу:</w:t>
       </w:r>
     </w:p>
     <w:tbl>
       <w:tblPr>
         <w:tblW w:w="9630" w:type="dxa"/>
         <w:jc w:val="left"/>
-        <w:tblInd w:w="55" w:type="dxa"/>
+        <w:tblInd w:w="53" w:type="dxa"/>
         <w:tblBorders>
-          <w:top w:val="single" w:sz="2" w:space="0" w:color="000000"/>
-          <w:left w:val="single" w:sz="2" w:space="0" w:color="000000"/>
-          <w:bottom w:val="single" w:sz="2" w:space="0" w:color="000000"/>
-          <w:insideH w:val="single" w:sz="2" w:space="0" w:color="000000"/>
+          <w:top w:val="single" w:sz="2" w:space="0" w:color="000001"/>
+          <w:left w:val="single" w:sz="2" w:space="0" w:color="000001"/>
+          <w:bottom w:val="single" w:sz="2" w:space="0" w:color="000001"/>
+          <w:insideH w:val="single" w:sz="2" w:space="0" w:color="000001"/>
         </w:tblBorders>
         <w:tblCellMar>
           <w:top w:w="55" w:type="dxa"/>
-          <w:left w:w="54" w:type="dxa"/>
+          <w:left w:w="51" w:type="dxa"/>
           <w:bottom w:w="55" w:type="dxa"/>
           <w:right w:w="55" w:type="dxa"/>
         </w:tblCellMar>
       </w:tblPr>
       <w:tblGrid>
-        <w:gridCol w:w="5130"/>
+        <w:gridCol w:w="5129"/>
         <w:gridCol w:w="4500"/>
       </w:tblGrid>
       <w:tr>
         <w:trPr/>
         <w:tc>
           <w:tcPr>
-            <w:tcW w:w="5130" w:type="dxa"/>
+            <w:tcW w:w="5129" w:type="dxa"/>
             <w:tcBorders>
-              <w:top w:val="single" w:sz="2" w:space="0" w:color="000000"/>
-              <w:left w:val="single" w:sz="2" w:space="0" w:color="000000"/>
-              <w:bottom w:val="single" w:sz="2" w:space="0" w:color="000000"/>
-              <w:insideH w:val="single" w:sz="2" w:space="0" w:color="000000"/>
+              <w:top w:val="single" w:sz="2" w:space="0" w:color="000001"/>
+              <w:left w:val="single" w:sz="2" w:space="0" w:color="000001"/>
+              <w:bottom w:val="single" w:sz="2" w:space="0" w:color="000001"/>
+              <w:insideH w:val="single" w:sz="2" w:space="0" w:color="000001"/>
             </w:tcBorders>
             <w:shd w:fill="auto" w:val="clear"/>
             <w:tcMar>
-              <w:left w:w="54" w:type="dxa"/>
+              <w:left w:w="51" w:type="dxa"/>
             </w:tcMar>
           </w:tcPr>
           <w:p>
@@ -2548,16 +2568,16 @@
           <w:tcPr>
             <w:tcW w:w="4500" w:type="dxa"/>
             <w:tcBorders>
-              <w:top w:val="single" w:sz="2" w:space="0" w:color="000000"/>
-              <w:left w:val="single" w:sz="2" w:space="0" w:color="000000"/>
-              <w:bottom w:val="single" w:sz="2" w:space="0" w:color="000000"/>
-              <w:right w:val="single" w:sz="2" w:space="0" w:color="000000"/>
-              <w:insideH w:val="single" w:sz="2" w:space="0" w:color="000000"/>
-              <w:insideV w:val="single" w:sz="2" w:space="0" w:color="000000"/>
+              <w:top w:val="single" w:sz="2" w:space="0" w:color="000001"/>
+              <w:left w:val="single" w:sz="2" w:space="0" w:color="000001"/>
+              <w:bottom w:val="single" w:sz="2" w:space="0" w:color="000001"/>
+              <w:right w:val="single" w:sz="2" w:space="0" w:color="000001"/>
+              <w:insideH w:val="single" w:sz="2" w:space="0" w:color="000001"/>
+              <w:insideV w:val="single" w:sz="2" w:space="0" w:color="000001"/>
             </w:tcBorders>
             <w:shd w:fill="auto" w:val="clear"/>
             <w:tcMar>
-              <w:left w:w="54" w:type="dxa"/>
+              <w:left w:w="51" w:type="dxa"/>
             </w:tcMar>
           </w:tcPr>
           <w:p>
@@ -2704,11 +2724,7 @@
             </w:pPr>
             <w:r>
               <w:rPr/>
-              <w:t xml:space="preserve">3. </w:t>
-            </w:r>
-            <w:r>
-              <w:rPr/>
-              <w:t xml:space="preserve">Сигнал з </w:t>
+              <w:t xml:space="preserve">3. Сигнал з </w:t>
             </w:r>
             <w:r>
               <w:rPr/>
@@ -2899,7 +2915,7 @@
         <mc:AlternateContent>
           <mc:Choice Requires="wpg">
             <w:drawing>
-              <wp:anchor behindDoc="0" distT="0" distB="0" distL="0" distR="0" simplePos="0" locked="0" layoutInCell="1" allowOverlap="1" relativeHeight="25">
+              <wp:anchor behindDoc="0" distT="0" distB="0" distL="0" distR="0" simplePos="0" locked="0" layoutInCell="1" allowOverlap="1" relativeHeight="4">
                 <wp:simplePos x="0" y="0"/>
                 <wp:positionH relativeFrom="column">
                   <wp:posOffset>346710</wp:posOffset>
@@ -2907,10 +2923,10 @@
                 <wp:positionV relativeFrom="paragraph">
                   <wp:posOffset>34290</wp:posOffset>
                 </wp:positionV>
-                <wp:extent cx="4686935" cy="2573655"/>
+                <wp:extent cx="4687570" cy="2574290"/>
                 <wp:effectExtent l="0" t="0" r="0" b="0"/>
                 <wp:wrapTopAndBottom/>
-                <wp:docPr id="3" name=""/>
+                <wp:docPr id="3" name="Image2"/>
                 <a:graphic xmlns:a="http://schemas.openxmlformats.org/drawingml/2006/main">
                   <a:graphicData uri="http://schemas.microsoft.com/office/word/2010/wordprocessingGroup">
                     <wpg:wgp>
@@ -2918,15 +2934,15 @@
                       <wpg:grpSpPr>
                         <a:xfrm>
                           <a:off x="0" y="0"/>
-                          <a:ext cx="4686480" cy="2572920"/>
+                          <a:ext cx="4686840" cy="2573640"/>
                         </a:xfrm>
                       </wpg:grpSpPr>
                       <wps:wsp>
                         <wps:cNvSpPr/>
                         <wps:spPr>
                           <a:xfrm>
-                            <a:off x="2124000" y="39240"/>
-                            <a:ext cx="771480" cy="371520"/>
+                            <a:off x="2124720" y="39240"/>
+                            <a:ext cx="770760" cy="370800"/>
                           </a:xfrm>
                           <a:prstGeom prst="ellipse">
                             <a:avLst/>
@@ -2950,7 +2966,7 @@
                           <w:txbxContent>
                             <w:p>
                               <w:pPr>
-                                <w:overflowPunct w:val="true"/>
+                                <w:overflowPunct w:val="false"/>
                                 <w:spacing w:before="0" w:after="0" w:lineRule="auto" w:line="240"/>
                                 <w:jc w:val="center"/>
                                 <w:rPr/>
@@ -2958,7 +2974,20 @@
                               <w:r>
                                 <w:rPr>
                                   <w:sz w:val="20"/>
-                                  <w:color w:val="auto"/>
+                                  <w:b w:val="false"/>
+                                  <w:u w:val="none"/>
+                                  <w:dstrike w:val="false"/>
+                                  <w:strike w:val="false"/>
+                                  <w:i w:val="false"/>
+                                  <w:vertAlign w:val="baseline"/>
+                                  <w:position w:val="0"/>
+                                  <w:spacing w:val="0"/>
+                                  <w:szCs w:val="20"/>
+                                  <w:bCs w:val="false"/>
+                                  <w:iCs w:val="false"/>
+                                  <w:smallCaps w:val="false"/>
+                                  <w:caps w:val="false"/>
+                                  <w:color w:val="00000A"/>
                                 </w:rPr>
                                 <w:t>T, Z, MK</w:t>
                               </w:r>
@@ -2973,14 +3002,14 @@
                         <wps:cNvSpPr/>
                         <wps:spPr>
                           <a:xfrm>
-                            <a:off x="0" y="1020600"/>
+                            <a:off x="0" y="1020960"/>
                             <a:ext cx="1676520" cy="1542960"/>
                           </a:xfrm>
                           <a:custGeom>
                             <a:avLst/>
                             <a:gdLst/>
                             <a:ahLst/>
-                            <a:rect l="0" t="0" r="r" b="b"/>
+                            <a:rect l="l" t="t" r="r" b="b"/>
                             <a:pathLst>
                               <a:path w="2642" h="2432">
                                 <a:moveTo>
@@ -3020,16 +3049,28 @@
                           <w:txbxContent>
                             <w:p>
                               <w:pPr>
-                                <w:overflowPunct w:val="true"/>
+                                <w:overflowPunct w:val="false"/>
                                 <w:spacing w:before="0" w:after="0" w:lineRule="auto" w:line="240"/>
+                                <w:jc w:val="left"/>
                                 <w:rPr/>
                               </w:pPr>
                               <w:r>
                                 <w:rPr>
                                   <w:sz w:val="20"/>
                                   <w:b/>
+                                  <w:u w:val="none"/>
+                                  <w:dstrike w:val="false"/>
+                                  <w:strike w:val="false"/>
+                                  <w:i w:val="false"/>
+                                  <w:vertAlign w:val="baseline"/>
+                                  <w:position w:val="0"/>
+                                  <w:spacing w:val="0"/>
+                                  <w:szCs w:val="20"/>
                                   <w:bCs/>
-                                  <w:color w:val="auto"/>
+                                  <w:iCs w:val="false"/>
+                                  <w:smallCaps w:val="false"/>
+                                  <w:caps w:val="false"/>
+                                  <w:color w:val="00000A"/>
                                 </w:rPr>
                                 <w:t>T1</w:t>
                               </w:r>
@@ -3044,14 +3085,14 @@
                         <wps:cNvSpPr/>
                         <wps:spPr>
                           <a:xfrm>
-                            <a:off x="2828880" y="1029960"/>
+                            <a:off x="2829600" y="1030680"/>
                             <a:ext cx="1857240" cy="1542960"/>
                           </a:xfrm>
                           <a:custGeom>
                             <a:avLst/>
                             <a:gdLst/>
                             <a:ahLst/>
-                            <a:rect l="0" t="0" r="r" b="b"/>
+                            <a:rect l="l" t="t" r="r" b="b"/>
                             <a:pathLst>
                               <a:path w="2926" h="2432">
                                 <a:moveTo>
@@ -3091,39 +3132,42 @@
                           <w:txbxContent>
                             <w:p>
                               <w:pPr>
-                                <w:overflowPunct w:val="true"/>
+                                <w:overflowPunct w:val="false"/>
                                 <w:spacing w:before="0" w:after="0" w:lineRule="auto" w:line="240"/>
+                                <w:jc w:val="left"/>
+                                <w:rPr/>
+                              </w:pPr>
+                              <w:r>
+                                <w:rPr>
+                                  <w:sz w:val="20"/>
+                                  <w:color w:val="auto"/>
+                                </w:rPr>
+                              </w:r>
+                            </w:p>
+                            <w:p>
+                              <w:pPr>
+                                <w:overflowPunct w:val="false"/>
+                                <w:spacing w:before="0" w:after="0" w:lineRule="auto" w:line="240"/>
+                                <w:jc w:val="left"/>
                                 <w:rPr/>
                               </w:pPr>
                               <w:r>
                                 <w:rPr>
                                   <w:sz w:val="20"/>
                                   <w:b/>
+                                  <w:u w:val="none"/>
+                                  <w:dstrike w:val="false"/>
+                                  <w:strike w:val="false"/>
+                                  <w:i w:val="false"/>
+                                  <w:vertAlign w:val="baseline"/>
+                                  <w:position w:val="0"/>
+                                  <w:spacing w:val="0"/>
+                                  <w:szCs w:val="20"/>
                                   <w:bCs/>
-                                  <w:color w:val="auto"/>
-                                </w:rPr>
-                              </w:r>
-                            </w:p>
-                            <w:p>
-                              <w:pPr>
-                                <w:overflowPunct w:val="true"/>
-                                <w:spacing w:before="0" w:after="0" w:lineRule="auto" w:line="240"/>
-                                <w:rPr/>
-                              </w:pPr>
-                              <w:r>
-                                <w:rPr>
-                                  <w:sz w:val="20"/>
-                                  <w:b/>
-                                  <w:bCs/>
-                                  <w:color w:val="auto"/>
-                                </w:rPr>
-                              </w:r>
-                              <w:r>
-                                <w:rPr>
-                                  <w:sz w:val="20"/>
-                                  <w:b/>
-                                  <w:bCs/>
-                                  <w:color w:val="auto"/>
+                                  <w:iCs w:val="false"/>
+                                  <w:smallCaps w:val="false"/>
+                                  <w:caps w:val="false"/>
+                                  <w:color w:val="00000A"/>
                                 </w:rPr>
                                 <w:t xml:space="preserve">       T2</w:t>
                               </w:r>
@@ -3138,8 +3182,8 @@
                         <wps:cNvSpPr/>
                         <wps:spPr>
                           <a:xfrm flipV="1">
-                            <a:off x="1486080" y="410760"/>
-                            <a:ext cx="638280" cy="485640"/>
+                            <a:off x="1486440" y="410760"/>
+                            <a:ext cx="638280" cy="486360"/>
                           </a:xfrm>
                           <a:prstGeom prst="line">
                             <a:avLst/>
@@ -3163,8 +3207,8 @@
                         <wps:cNvSpPr/>
                         <wps:spPr>
                           <a:xfrm flipH="1" flipV="1">
-                            <a:off x="2895480" y="410760"/>
-                            <a:ext cx="647640" cy="514440"/>
+                            <a:off x="2896200" y="410760"/>
+                            <a:ext cx="648360" cy="515160"/>
                           </a:xfrm>
                           <a:prstGeom prst="line">
                             <a:avLst/>
@@ -3188,8 +3232,8 @@
                         <wps:cNvSpPr/>
                         <wps:spPr>
                           <a:xfrm>
-                            <a:off x="1362240" y="1106280"/>
-                            <a:ext cx="609480" cy="371520"/>
+                            <a:off x="1362600" y="1106640"/>
+                            <a:ext cx="609120" cy="370800"/>
                           </a:xfrm>
                           <a:prstGeom prst="ellipse">
                             <a:avLst/>
@@ -3213,7 +3257,7 @@
                           <w:txbxContent>
                             <w:p>
                               <w:pPr>
-                                <w:overflowPunct w:val="true"/>
+                                <w:overflowPunct w:val="false"/>
                                 <w:spacing w:before="0" w:after="0" w:lineRule="auto" w:line="240"/>
                                 <w:jc w:val="center"/>
                                 <w:rPr/>
@@ -3221,7 +3265,20 @@
                               <w:r>
                                 <w:rPr>
                                   <w:sz w:val="20"/>
-                                  <w:color w:val="auto"/>
+                                  <w:b w:val="false"/>
+                                  <w:u w:val="none"/>
+                                  <w:dstrike w:val="false"/>
+                                  <w:strike w:val="false"/>
+                                  <w:i w:val="false"/>
+                                  <w:vertAlign w:val="baseline"/>
+                                  <w:position w:val="0"/>
+                                  <w:spacing w:val="0"/>
+                                  <w:szCs w:val="20"/>
+                                  <w:bCs w:val="false"/>
+                                  <w:iCs w:val="false"/>
+                                  <w:smallCaps w:val="false"/>
+                                  <w:caps w:val="false"/>
+                                  <w:color w:val="00000A"/>
                                 </w:rPr>
                                 <w:t>S2,1</w:t>
                               </w:r>
@@ -3236,8 +3293,8 @@
                         <wps:cNvSpPr/>
                         <wps:spPr>
                           <a:xfrm>
-                            <a:off x="2714760" y="1887120"/>
-                            <a:ext cx="609480" cy="371520"/>
+                            <a:off x="2715120" y="1887840"/>
+                            <a:ext cx="609120" cy="371520"/>
                           </a:xfrm>
                           <a:prstGeom prst="ellipse">
                             <a:avLst/>
@@ -3261,7 +3318,7 @@
                           <w:txbxContent>
                             <w:p>
                               <w:pPr>
-                                <w:overflowPunct w:val="true"/>
+                                <w:overflowPunct w:val="false"/>
                                 <w:spacing w:before="0" w:after="0" w:lineRule="auto" w:line="240"/>
                                 <w:jc w:val="center"/>
                                 <w:rPr/>
@@ -3269,7 +3326,20 @@
                               <w:r>
                                 <w:rPr>
                                   <w:sz w:val="20"/>
-                                  <w:color w:val="auto"/>
+                                  <w:b w:val="false"/>
+                                  <w:u w:val="none"/>
+                                  <w:dstrike w:val="false"/>
+                                  <w:strike w:val="false"/>
+                                  <w:i w:val="false"/>
+                                  <w:vertAlign w:val="baseline"/>
+                                  <w:position w:val="0"/>
+                                  <w:spacing w:val="0"/>
+                                  <w:szCs w:val="20"/>
+                                  <w:bCs w:val="false"/>
+                                  <w:iCs w:val="false"/>
+                                  <w:smallCaps w:val="false"/>
+                                  <w:caps w:val="false"/>
+                                  <w:color w:val="00000A"/>
                                 </w:rPr>
                                 <w:t>S1,1</w:t>
                               </w:r>
@@ -3284,7 +3354,7 @@
                         <wps:cNvSpPr/>
                         <wps:spPr>
                           <a:xfrm>
-                            <a:off x="1123920" y="1814760"/>
+                            <a:off x="1123920" y="1815480"/>
                             <a:ext cx="609480" cy="371520"/>
                           </a:xfrm>
                           <a:prstGeom prst="ellipse">
@@ -3309,7 +3379,7 @@
                           <w:txbxContent>
                             <w:p>
                               <w:pPr>
-                                <w:overflowPunct w:val="true"/>
+                                <w:overflowPunct w:val="false"/>
                                 <w:spacing w:before="0" w:after="0" w:lineRule="auto" w:line="240"/>
                                 <w:jc w:val="center"/>
                                 <w:rPr/>
@@ -3317,7 +3387,20 @@
                               <w:r>
                                 <w:rPr>
                                   <w:sz w:val="20"/>
-                                  <w:color w:val="auto"/>
+                                  <w:b w:val="false"/>
+                                  <w:u w:val="none"/>
+                                  <w:dstrike w:val="false"/>
+                                  <w:strike w:val="false"/>
+                                  <w:i w:val="false"/>
+                                  <w:vertAlign w:val="baseline"/>
+                                  <w:position w:val="0"/>
+                                  <w:spacing w:val="0"/>
+                                  <w:szCs w:val="20"/>
+                                  <w:bCs w:val="false"/>
+                                  <w:iCs w:val="false"/>
+                                  <w:smallCaps w:val="false"/>
+                                  <w:caps w:val="false"/>
+                                  <w:color w:val="00000A"/>
                                 </w:rPr>
                                 <w:t>W2,1</w:t>
                               </w:r>
@@ -3332,8 +3415,8 @@
                         <wps:cNvSpPr/>
                         <wps:spPr>
                           <a:xfrm>
-                            <a:off x="2962440" y="1157760"/>
-                            <a:ext cx="609480" cy="329400"/>
+                            <a:off x="2962800" y="1158120"/>
+                            <a:ext cx="609480" cy="329040"/>
                           </a:xfrm>
                           <a:prstGeom prst="ellipse">
                             <a:avLst/>
@@ -3357,7 +3440,7 @@
                           <w:txbxContent>
                             <w:p>
                               <w:pPr>
-                                <w:overflowPunct w:val="true"/>
+                                <w:overflowPunct w:val="false"/>
                                 <w:spacing w:before="0" w:after="0" w:lineRule="auto" w:line="240"/>
                                 <w:jc w:val="center"/>
                                 <w:rPr/>
@@ -3365,7 +3448,20 @@
                               <w:r>
                                 <w:rPr>
                                   <w:sz w:val="20"/>
-                                  <w:color w:val="auto"/>
+                                  <w:b w:val="false"/>
+                                  <w:u w:val="none"/>
+                                  <w:dstrike w:val="false"/>
+                                  <w:strike w:val="false"/>
+                                  <w:i w:val="false"/>
+                                  <w:vertAlign w:val="baseline"/>
+                                  <w:position w:val="0"/>
+                                  <w:spacing w:val="0"/>
+                                  <w:szCs w:val="20"/>
+                                  <w:bCs w:val="false"/>
+                                  <w:iCs w:val="false"/>
+                                  <w:smallCaps w:val="false"/>
+                                  <w:caps w:val="false"/>
+                                  <w:color w:val="00000A"/>
                                 </w:rPr>
                                 <w:t>W1,1</w:t>
                               </w:r>
@@ -3380,7 +3476,7 @@
                         <wps:cNvSpPr/>
                         <wps:spPr>
                           <a:xfrm>
-                            <a:off x="2048040" y="1325160"/>
+                            <a:off x="2048400" y="1325880"/>
                             <a:ext cx="838080" cy="0"/>
                           </a:xfrm>
                           <a:prstGeom prst="line">
@@ -3405,7 +3501,7 @@
                         <wps:cNvSpPr/>
                         <wps:spPr>
                           <a:xfrm flipH="1">
-                            <a:off x="1800360" y="2030040"/>
+                            <a:off x="1800720" y="2031480"/>
                             <a:ext cx="809640" cy="0"/>
                           </a:xfrm>
                           <a:prstGeom prst="line">
@@ -3430,8 +3526,8 @@
                         <wps:cNvSpPr/>
                         <wps:spPr>
                           <a:xfrm>
-                            <a:off x="2219400" y="925200"/>
-                            <a:ext cx="380880" cy="247680"/>
+                            <a:off x="2220120" y="925920"/>
+                            <a:ext cx="380520" cy="246960"/>
                           </a:xfrm>
                           <a:prstGeom prst="rect">
                             <a:avLst/>
@@ -3453,14 +3549,28 @@
                           <w:txbxContent>
                             <w:p>
                               <w:pPr>
-                                <w:overflowPunct w:val="true"/>
+                                <w:overflowPunct w:val="false"/>
                                 <w:spacing w:before="0" w:after="0" w:lineRule="auto" w:line="240"/>
+                                <w:jc w:val="left"/>
                                 <w:rPr/>
                               </w:pPr>
                               <w:r>
                                 <w:rPr>
                                   <w:sz w:val="20"/>
-                                  <w:color w:val="auto"/>
+                                  <w:b w:val="false"/>
+                                  <w:u w:val="none"/>
+                                  <w:dstrike w:val="false"/>
+                                  <w:strike w:val="false"/>
+                                  <w:i w:val="false"/>
+                                  <w:vertAlign w:val="baseline"/>
+                                  <w:position w:val="0"/>
+                                  <w:spacing w:val="0"/>
+                                  <w:szCs w:val="20"/>
+                                  <w:bCs w:val="false"/>
+                                  <w:iCs w:val="false"/>
+                                  <w:smallCaps w:val="false"/>
+                                  <w:caps w:val="false"/>
+                                  <w:color w:val="00000A"/>
                                 </w:rPr>
                                 <w:t>Sem1</w:t>
                               </w:r>
@@ -3475,8 +3585,8 @@
                         <wps:cNvSpPr/>
                         <wps:spPr>
                           <a:xfrm>
-                            <a:off x="2152800" y="1687320"/>
-                            <a:ext cx="380880" cy="247680"/>
+                            <a:off x="2153160" y="1687680"/>
+                            <a:ext cx="380520" cy="247680"/>
                           </a:xfrm>
                           <a:prstGeom prst="rect">
                             <a:avLst/>
@@ -3498,14 +3608,28 @@
                           <w:txbxContent>
                             <w:p>
                               <w:pPr>
-                                <w:overflowPunct w:val="true"/>
+                                <w:overflowPunct w:val="false"/>
                                 <w:spacing w:before="0" w:after="0" w:lineRule="auto" w:line="240"/>
+                                <w:jc w:val="left"/>
                                 <w:rPr/>
                               </w:pPr>
                               <w:r>
                                 <w:rPr>
                                   <w:sz w:val="20"/>
-                                  <w:color w:val="auto"/>
+                                  <w:b w:val="false"/>
+                                  <w:u w:val="none"/>
+                                  <w:dstrike w:val="false"/>
+                                  <w:strike w:val="false"/>
+                                  <w:i w:val="false"/>
+                                  <w:vertAlign w:val="baseline"/>
+                                  <w:position w:val="0"/>
+                                  <w:spacing w:val="0"/>
+                                  <w:szCs w:val="20"/>
+                                  <w:bCs w:val="false"/>
+                                  <w:iCs w:val="false"/>
+                                  <w:smallCaps w:val="false"/>
+                                  <w:caps w:val="false"/>
+                                  <w:color w:val="00000A"/>
                                 </w:rPr>
                                 <w:t>Sem2</w:t>
                               </w:r>
@@ -3520,8 +3644,8 @@
                         <wps:cNvSpPr/>
                         <wps:spPr>
                           <a:xfrm>
-                            <a:off x="3343320" y="0"/>
-                            <a:ext cx="380880" cy="247680"/>
+                            <a:off x="3344040" y="0"/>
+                            <a:ext cx="380880" cy="246960"/>
                           </a:xfrm>
                           <a:prstGeom prst="rect">
                             <a:avLst/>
@@ -3543,14 +3667,28 @@
                           <w:txbxContent>
                             <w:p>
                               <w:pPr>
-                                <w:overflowPunct w:val="true"/>
+                                <w:overflowPunct w:val="false"/>
                                 <w:spacing w:before="0" w:after="0" w:lineRule="auto" w:line="240"/>
+                                <w:jc w:val="left"/>
                                 <w:rPr/>
                               </w:pPr>
                               <w:r>
                                 <w:rPr>
                                   <w:sz w:val="20"/>
-                                  <w:color w:val="auto"/>
+                                  <w:b w:val="false"/>
+                                  <w:u w:val="none"/>
+                                  <w:dstrike w:val="false"/>
+                                  <w:strike w:val="false"/>
+                                  <w:i w:val="false"/>
+                                  <w:vertAlign w:val="baseline"/>
+                                  <w:position w:val="0"/>
+                                  <w:spacing w:val="0"/>
+                                  <w:szCs w:val="20"/>
+                                  <w:bCs w:val="false"/>
+                                  <w:iCs w:val="false"/>
+                                  <w:smallCaps w:val="false"/>
+                                  <w:caps w:val="false"/>
+                                  <w:color w:val="00000A"/>
                                 </w:rPr>
                                 <w:t>СР</w:t>
                               </w:r>
@@ -3565,8 +3703,8 @@
                         <wps:cNvSpPr/>
                         <wps:spPr>
                           <a:xfrm>
-                            <a:off x="2381400" y="457200"/>
-                            <a:ext cx="276120" cy="247680"/>
+                            <a:off x="2381760" y="457200"/>
+                            <a:ext cx="275760" cy="247680"/>
                           </a:xfrm>
                           <a:prstGeom prst="rect">
                             <a:avLst/>
@@ -3588,14 +3726,28 @@
                           <w:txbxContent>
                             <w:p>
                               <w:pPr>
-                                <w:overflowPunct w:val="true"/>
+                                <w:overflowPunct w:val="false"/>
                                 <w:spacing w:before="0" w:after="0" w:lineRule="auto" w:line="240"/>
+                                <w:jc w:val="left"/>
                                 <w:rPr/>
                               </w:pPr>
                               <w:r>
                                 <w:rPr>
                                   <w:sz w:val="20"/>
-                                  <w:color w:val="auto"/>
+                                  <w:b w:val="false"/>
+                                  <w:u w:val="none"/>
+                                  <w:dstrike w:val="false"/>
+                                  <w:strike w:val="false"/>
+                                  <w:i w:val="false"/>
+                                  <w:vertAlign w:val="baseline"/>
+                                  <w:position w:val="0"/>
+                                  <w:spacing w:val="0"/>
+                                  <w:szCs w:val="20"/>
+                                  <w:bCs w:val="false"/>
+                                  <w:iCs w:val="false"/>
+                                  <w:smallCaps w:val="false"/>
+                                  <w:caps w:val="false"/>
+                                  <w:color w:val="00000A"/>
                                 </w:rPr>
                                 <w:t>Skd</w:t>
                               </w:r>
@@ -3614,13 +3766,13 @@
           </mc:Choice>
           <mc:Fallback>
             <w:pict>
-              <v:group id="shape_0" style="position:absolute;margin-left:27.3pt;margin-top:2.7pt;width:369pt;height:202.6pt" coordorigin="546,54" coordsize="7380,4052">
-                <v:oval id="shape_0" ID="Shape1" fillcolor="#33ff99" stroked="t" style="position:absolute;left:3891;top:116;width:1214;height:584">
+              <v:group id="shape_0" alt="Image2" style="position:absolute;margin-left:27.3pt;margin-top:2.7pt;width:369.05pt;height:202.65pt" coordorigin="546,54" coordsize="7381,4053">
+                <v:oval id="shape_0" fillcolor="#33ff99" stroked="t" style="position:absolute;left:3892;top:116;width:1213;height:583">
                   <v:textbox>
                     <w:txbxContent>
                       <w:p>
                         <w:pPr>
-                          <w:overflowPunct w:val="true"/>
+                          <w:overflowPunct w:val="false"/>
                           <w:spacing w:before="0" w:after="0" w:lineRule="auto" w:line="240"/>
                           <w:jc w:val="center"/>
                           <w:rPr/>
@@ -3628,130 +3780,44 @@
                         <w:r>
                           <w:rPr>
                             <w:sz w:val="20"/>
-                            <w:color w:val="auto"/>
+                            <w:b w:val="false"/>
+                            <w:u w:val="none"/>
+                            <w:dstrike w:val="false"/>
+                            <w:strike w:val="false"/>
+                            <w:i w:val="false"/>
+                            <w:vertAlign w:val="baseline"/>
+                            <w:position w:val="0"/>
+                            <w:spacing w:val="0"/>
+                            <w:szCs w:val="20"/>
+                            <w:bCs w:val="false"/>
+                            <w:iCs w:val="false"/>
+                            <w:smallCaps w:val="false"/>
+                            <w:caps w:val="false"/>
+                            <w:color w:val="00000A"/>
                           </w:rPr>
                           <w:t>T, Z, MK</w:t>
                         </w:r>
                       </w:p>
                     </w:txbxContent>
                   </v:textbox>
-                  <w10:wrap type="none"/>
-                  <v:fill o:detectmouseclick="t" color2="#cc0066"/>
+                  <w10:wrap type="square"/>
+                  <v:fill o:detectmouseclick="t" type="solid" color2="#cc0066"/>
                   <v:stroke color="#3465a4" joinstyle="round" endcap="flat"/>
                 </v:oval>
-                <v:shapetype id="shapetype_7" coordsize="21600,21600" o:spt="7" adj="5400" path="m,21600l@1,l21600,l@4,21600xe">
-                  <v:stroke joinstyle="miter"/>
-                  <v:formulas>
-                    <v:f eqn="val 21600"/>
-                    <v:f eqn="val #0"/>
-                    <v:f eqn="prod 1 @1 2"/>
-                    <v:f eqn="sum width 0 @2"/>
-                    <v:f eqn="sum width 0 @1"/>
-                    <v:f eqn="prod @4 1 2"/>
-                    <v:f eqn="sum width 0 @5"/>
-                    <v:f eqn="prod 10800 @1 @0"/>
-                    <v:f eqn="prod 5 @1 @0"/>
-                    <v:f eqn="sum 1 @8 0"/>
-                    <v:f eqn="prod 1 @9 12"/>
-                    <v:f eqn="prod 100000 @10 1"/>
-                    <v:f eqn="sum width 0 @11"/>
-                    <v:f eqn="sum height 0 @11"/>
-                    <v:f eqn="prod height 10800 @1"/>
-                    <v:f eqn="val @14"/>
-                    <v:f eqn="sum height 0 @15"/>
-                  </v:formulas>
-                  <v:path gradientshapeok="t" o:connecttype="rect" textboxrect="@11,@11,@12,@13"/>
-                  <v:handles>
-                    <v:h position="@1,0"/>
-                  </v:handles>
-                </v:shapetype>
-                <v:shape id="shape_0" ID="Shape2" fillcolor="white" stroked="t" style="position:absolute;left:546;top:1661;width:2639;height:2429" type="shapetype_7">
+                <v:line id="shape_0" from="2887,701" to="3891,1466" stroked="t" style="position:absolute;flip:y">
+                  <v:stroke color="#3465a4" endarrow="block" endarrowwidth="medium" endarrowlength="medium" joinstyle="round" endcap="flat"/>
+                  <v:fill o:detectmouseclick="t" on="false"/>
+                </v:line>
+                <v:line id="shape_0" from="5107,701" to="6127,1511" stroked="t" style="position:absolute;flip:xy">
+                  <v:stroke color="#3465a4" endarrow="block" endarrowwidth="medium" endarrowlength="medium" joinstyle="round" endcap="flat"/>
+                  <v:fill o:detectmouseclick="t" on="false"/>
+                </v:line>
+                <v:oval id="shape_0" fillcolor="#ffff99" stroked="t" style="position:absolute;left:2692;top:1797;width:958;height:583">
                   <v:textbox>
                     <w:txbxContent>
                       <w:p>
                         <w:pPr>
-                          <w:overflowPunct w:val="true"/>
-                          <w:spacing w:before="0" w:after="0" w:lineRule="auto" w:line="240"/>
-                          <w:rPr/>
-                        </w:pPr>
-                        <w:r>
-                          <w:rPr>
-                            <w:sz w:val="20"/>
-                            <w:b/>
-                            <w:bCs/>
-                            <w:color w:val="auto"/>
-                          </w:rPr>
-                          <w:t>T1</w:t>
-                        </w:r>
-                      </w:p>
-                    </w:txbxContent>
-                  </v:textbox>
-                  <w10:wrap type="none"/>
-                  <v:fill o:detectmouseclick="t" color2="black"/>
-                  <v:stroke color="#3465a4" joinstyle="round" endcap="flat"/>
-                </v:shape>
-                <v:shape id="shape_0" ID="Shape2" fillcolor="white" stroked="t" style="position:absolute;left:5001;top:1676;width:2924;height:2429" type="shapetype_7">
-                  <v:textbox>
-                    <w:txbxContent>
-                      <w:p>
-                        <w:pPr>
-                          <w:overflowPunct w:val="true"/>
-                          <w:spacing w:before="0" w:after="0" w:lineRule="auto" w:line="240"/>
-                          <w:rPr/>
-                        </w:pPr>
-                        <w:r>
-                          <w:rPr>
-                            <w:sz w:val="20"/>
-                            <w:b/>
-                            <w:bCs/>
-                            <w:color w:val="auto"/>
-                          </w:rPr>
-                        </w:r>
-                      </w:p>
-                      <w:p>
-                        <w:pPr>
-                          <w:overflowPunct w:val="true"/>
-                          <w:spacing w:before="0" w:after="0" w:lineRule="auto" w:line="240"/>
-                          <w:rPr/>
-                        </w:pPr>
-                        <w:r>
-                          <w:rPr>
-                            <w:sz w:val="20"/>
-                            <w:b/>
-                            <w:bCs/>
-                            <w:color w:val="auto"/>
-                          </w:rPr>
-                        </w:r>
-                        <w:r>
-                          <w:rPr>
-                            <w:sz w:val="20"/>
-                            <w:b/>
-                            <w:bCs/>
-                            <w:color w:val="auto"/>
-                          </w:rPr>
-                          <w:t xml:space="preserve">       T2</w:t>
-                        </w:r>
-                      </w:p>
-                    </w:txbxContent>
-                  </v:textbox>
-                  <w10:wrap type="none"/>
-                  <v:fill o:detectmouseclick="t" color2="black"/>
-                  <v:stroke color="#3465a4" joinstyle="round" endcap="flat"/>
-                </v:shape>
-                <v:line id="shape_0" from="2886,701" to="3890,1465" ID="Shape3" stroked="t" style="position:absolute;flip:y">
-                  <v:stroke color="#3465a4" endarrow="block" endarrowwidth="medium" endarrowlength="medium" joinstyle="round" endcap="flat"/>
-                  <v:fill o:detectmouseclick="t" on="false"/>
-                </v:line>
-                <v:line id="shape_0" from="5106,701" to="6125,1510" ID="Shape3" stroked="t" style="position:absolute;flip:xy">
-                  <v:stroke color="#3465a4" endarrow="block" endarrowwidth="medium" endarrowlength="medium" joinstyle="round" endcap="flat"/>
-                  <v:fill o:detectmouseclick="t" on="false"/>
-                </v:line>
-                <v:oval id="shape_0" ID="Shape4" fillcolor="#ffff99" stroked="t" style="position:absolute;left:2691;top:1796;width:959;height:584">
-                  <v:textbox>
-                    <w:txbxContent>
-                      <w:p>
-                        <w:pPr>
-                          <w:overflowPunct w:val="true"/>
+                          <w:overflowPunct w:val="false"/>
                           <w:spacing w:before="0" w:after="0" w:lineRule="auto" w:line="240"/>
                           <w:jc w:val="center"/>
                           <w:rPr/>
@@ -3759,23 +3825,36 @@
                         <w:r>
                           <w:rPr>
                             <w:sz w:val="20"/>
-                            <w:color w:val="auto"/>
+                            <w:b w:val="false"/>
+                            <w:u w:val="none"/>
+                            <w:dstrike w:val="false"/>
+                            <w:strike w:val="false"/>
+                            <w:i w:val="false"/>
+                            <w:vertAlign w:val="baseline"/>
+                            <w:position w:val="0"/>
+                            <w:spacing w:val="0"/>
+                            <w:szCs w:val="20"/>
+                            <w:bCs w:val="false"/>
+                            <w:iCs w:val="false"/>
+                            <w:smallCaps w:val="false"/>
+                            <w:caps w:val="false"/>
+                            <w:color w:val="00000A"/>
                           </w:rPr>
                           <w:t>S2,1</w:t>
                         </w:r>
                       </w:p>
                     </w:txbxContent>
                   </v:textbox>
-                  <w10:wrap type="none"/>
-                  <v:fill o:detectmouseclick="t" color2="#000066"/>
+                  <w10:wrap type="square"/>
+                  <v:fill o:detectmouseclick="t" type="solid" color2="#000066"/>
                   <v:stroke color="#3465a4" joinstyle="round" endcap="flat"/>
                 </v:oval>
-                <v:oval id="shape_0" ID="Shape4" fillcolor="#ffff99" stroked="t" style="position:absolute;left:4821;top:3026;width:959;height:584">
+                <v:oval id="shape_0" fillcolor="#ffff99" stroked="t" style="position:absolute;left:4822;top:3027;width:958;height:584">
                   <v:textbox>
                     <w:txbxContent>
                       <w:p>
                         <w:pPr>
-                          <w:overflowPunct w:val="true"/>
+                          <w:overflowPunct w:val="false"/>
                           <w:spacing w:before="0" w:after="0" w:lineRule="auto" w:line="240"/>
                           <w:jc w:val="center"/>
                           <w:rPr/>
@@ -3783,23 +3862,36 @@
                         <w:r>
                           <w:rPr>
                             <w:sz w:val="20"/>
-                            <w:color w:val="auto"/>
+                            <w:b w:val="false"/>
+                            <w:u w:val="none"/>
+                            <w:dstrike w:val="false"/>
+                            <w:strike w:val="false"/>
+                            <w:i w:val="false"/>
+                            <w:vertAlign w:val="baseline"/>
+                            <w:position w:val="0"/>
+                            <w:spacing w:val="0"/>
+                            <w:szCs w:val="20"/>
+                            <w:bCs w:val="false"/>
+                            <w:iCs w:val="false"/>
+                            <w:smallCaps w:val="false"/>
+                            <w:caps w:val="false"/>
+                            <w:color w:val="00000A"/>
                           </w:rPr>
                           <w:t>S1,1</w:t>
                         </w:r>
                       </w:p>
                     </w:txbxContent>
                   </v:textbox>
-                  <w10:wrap type="none"/>
-                  <v:fill o:detectmouseclick="t" color2="#000066"/>
+                  <w10:wrap type="square"/>
+                  <v:fill o:detectmouseclick="t" type="solid" color2="#000066"/>
                   <v:stroke color="#3465a4" joinstyle="round" endcap="flat"/>
                 </v:oval>
-                <v:oval id="shape_0" ID="Shape4" fillcolor="#ff3333" stroked="t" style="position:absolute;left:2316;top:2912;width:959;height:584">
+                <v:oval id="shape_0" fillcolor="#ff3333" stroked="t" style="position:absolute;left:2316;top:2913;width:959;height:584">
                   <v:textbox>
                     <w:txbxContent>
                       <w:p>
                         <w:pPr>
-                          <w:overflowPunct w:val="true"/>
+                          <w:overflowPunct w:val="false"/>
                           <w:spacing w:before="0" w:after="0" w:lineRule="auto" w:line="240"/>
                           <w:jc w:val="center"/>
                           <w:rPr/>
@@ -3807,23 +3899,36 @@
                         <w:r>
                           <w:rPr>
                             <w:sz w:val="20"/>
-                            <w:color w:val="auto"/>
+                            <w:b w:val="false"/>
+                            <w:u w:val="none"/>
+                            <w:dstrike w:val="false"/>
+                            <w:strike w:val="false"/>
+                            <w:i w:val="false"/>
+                            <w:vertAlign w:val="baseline"/>
+                            <w:position w:val="0"/>
+                            <w:spacing w:val="0"/>
+                            <w:szCs w:val="20"/>
+                            <w:bCs w:val="false"/>
+                            <w:iCs w:val="false"/>
+                            <w:smallCaps w:val="false"/>
+                            <w:caps w:val="false"/>
+                            <w:color w:val="00000A"/>
                           </w:rPr>
                           <w:t>W2,1</w:t>
                         </w:r>
                       </w:p>
                     </w:txbxContent>
                   </v:textbox>
-                  <w10:wrap type="none"/>
-                  <v:fill o:detectmouseclick="t" color2="#00cccc"/>
+                  <w10:wrap type="square"/>
+                  <v:fill o:detectmouseclick="t" type="solid" color2="#00cccc"/>
                   <v:stroke color="#3465a4" joinstyle="round" endcap="flat"/>
                 </v:oval>
-                <v:oval id="shape_0" ID="Shape4" fillcolor="red" stroked="t" style="position:absolute;left:5211;top:1877;width:959;height:518">
+                <v:oval id="shape_0" fillcolor="red" stroked="t" style="position:absolute;left:5212;top:1878;width:959;height:517">
                   <v:textbox>
                     <w:txbxContent>
                       <w:p>
                         <w:pPr>
-                          <w:overflowPunct w:val="true"/>
+                          <w:overflowPunct w:val="false"/>
                           <w:spacing w:before="0" w:after="0" w:lineRule="auto" w:line="240"/>
                           <w:jc w:val="center"/>
                           <w:rPr/>
@@ -3831,115 +3936,184 @@
                         <w:r>
                           <w:rPr>
                             <w:sz w:val="20"/>
-                            <w:color w:val="auto"/>
+                            <w:b w:val="false"/>
+                            <w:u w:val="none"/>
+                            <w:dstrike w:val="false"/>
+                            <w:strike w:val="false"/>
+                            <w:i w:val="false"/>
+                            <w:vertAlign w:val="baseline"/>
+                            <w:position w:val="0"/>
+                            <w:spacing w:val="0"/>
+                            <w:szCs w:val="20"/>
+                            <w:bCs w:val="false"/>
+                            <w:iCs w:val="false"/>
+                            <w:smallCaps w:val="false"/>
+                            <w:caps w:val="false"/>
+                            <w:color w:val="00000A"/>
                           </w:rPr>
                           <w:t>W1,1</w:t>
                         </w:r>
                       </w:p>
                     </w:txbxContent>
                   </v:textbox>
-                  <w10:wrap type="none"/>
-                  <v:fill o:detectmouseclick="t" color2="aqua"/>
+                  <w10:wrap type="square"/>
+                  <v:fill o:detectmouseclick="t" type="solid" color2="aqua"/>
                   <v:stroke color="#3465a4" joinstyle="round" endcap="flat"/>
                 </v:oval>
-                <v:line id="shape_0" from="3771,2141" to="5090,2141" ID="Shape3" stroked="t" style="position:absolute">
+                <v:line id="shape_0" from="3772,2142" to="5091,2142" stroked="t" style="position:absolute">
                   <v:stroke color="#3465a4" endarrow="block" endarrowwidth="medium" endarrowlength="medium" joinstyle="round" endcap="flat"/>
                   <v:fill o:detectmouseclick="t" on="false"/>
                 </v:line>
-                <v:line id="shape_0" from="3381,3251" to="4655,3251" ID="Shape3" stroked="t" style="position:absolute;flip:x">
+                <v:line id="shape_0" from="3382,3253" to="4656,3253" stroked="t" style="position:absolute;flip:x">
                   <v:stroke color="#3465a4" endarrow="block" endarrowwidth="medium" endarrowlength="medium" joinstyle="round" endcap="flat"/>
                   <v:fill o:detectmouseclick="t" on="false"/>
                 </v:line>
-                <v:rect id="shape_0" ID="Shape5" fillcolor="white" stroked="f" style="position:absolute;left:4041;top:1511;width:599;height:389">
+                <v:rect id="shape_0" fillcolor="white" stroked="f" style="position:absolute;left:4042;top:1512;width:598;height:388">
                   <v:textbox>
                     <w:txbxContent>
                       <w:p>
                         <w:pPr>
-                          <w:overflowPunct w:val="true"/>
+                          <w:overflowPunct w:val="false"/>
                           <w:spacing w:before="0" w:after="0" w:lineRule="auto" w:line="240"/>
+                          <w:jc w:val="left"/>
                           <w:rPr/>
                         </w:pPr>
                         <w:r>
                           <w:rPr>
                             <w:sz w:val="20"/>
-                            <w:color w:val="auto"/>
+                            <w:b w:val="false"/>
+                            <w:u w:val="none"/>
+                            <w:dstrike w:val="false"/>
+                            <w:strike w:val="false"/>
+                            <w:i w:val="false"/>
+                            <w:vertAlign w:val="baseline"/>
+                            <w:position w:val="0"/>
+                            <w:spacing w:val="0"/>
+                            <w:szCs w:val="20"/>
+                            <w:bCs w:val="false"/>
+                            <w:iCs w:val="false"/>
+                            <w:smallCaps w:val="false"/>
+                            <w:caps w:val="false"/>
+                            <w:color w:val="00000A"/>
                           </w:rPr>
                           <w:t>Sem1</w:t>
                         </w:r>
                       </w:p>
                     </w:txbxContent>
                   </v:textbox>
-                  <w10:wrap type="none"/>
-                  <v:fill o:detectmouseclick="t" color2="black"/>
+                  <w10:wrap type="square"/>
+                  <v:fill o:detectmouseclick="t" type="solid" color2="black"/>
                   <v:stroke color="#3465a4" joinstyle="round" endcap="flat"/>
                 </v:rect>
-                <v:rect id="shape_0" ID="Shape5" fillcolor="white" stroked="f" style="position:absolute;left:3936;top:2711;width:599;height:389">
+                <v:rect id="shape_0" fillcolor="white" stroked="f" style="position:absolute;left:3937;top:2712;width:598;height:389">
                   <v:textbox>
                     <w:txbxContent>
                       <w:p>
                         <w:pPr>
-                          <w:overflowPunct w:val="true"/>
+                          <w:overflowPunct w:val="false"/>
                           <w:spacing w:before="0" w:after="0" w:lineRule="auto" w:line="240"/>
+                          <w:jc w:val="left"/>
                           <w:rPr/>
                         </w:pPr>
                         <w:r>
                           <w:rPr>
                             <w:sz w:val="20"/>
-                            <w:color w:val="auto"/>
+                            <w:b w:val="false"/>
+                            <w:u w:val="none"/>
+                            <w:dstrike w:val="false"/>
+                            <w:strike w:val="false"/>
+                            <w:i w:val="false"/>
+                            <w:vertAlign w:val="baseline"/>
+                            <w:position w:val="0"/>
+                            <w:spacing w:val="0"/>
+                            <w:szCs w:val="20"/>
+                            <w:bCs w:val="false"/>
+                            <w:iCs w:val="false"/>
+                            <w:smallCaps w:val="false"/>
+                            <w:caps w:val="false"/>
+                            <w:color w:val="00000A"/>
                           </w:rPr>
                           <w:t>Sem2</w:t>
                         </w:r>
                       </w:p>
                     </w:txbxContent>
                   </v:textbox>
-                  <w10:wrap type="none"/>
-                  <v:fill o:detectmouseclick="t" color2="black"/>
+                  <w10:wrap type="square"/>
+                  <v:fill o:detectmouseclick="t" type="solid" color2="black"/>
                   <v:stroke color="#3465a4" joinstyle="round" endcap="flat"/>
                 </v:rect>
-                <v:rect id="shape_0" ID="Shape5" fillcolor="white" stroked="f" style="position:absolute;left:5811;top:54;width:599;height:389">
+                <v:rect id="shape_0" fillcolor="white" stroked="f" style="position:absolute;left:5812;top:54;width:599;height:388">
                   <v:textbox>
                     <w:txbxContent>
                       <w:p>
                         <w:pPr>
-                          <w:overflowPunct w:val="true"/>
+                          <w:overflowPunct w:val="false"/>
                           <w:spacing w:before="0" w:after="0" w:lineRule="auto" w:line="240"/>
+                          <w:jc w:val="left"/>
                           <w:rPr/>
                         </w:pPr>
                         <w:r>
                           <w:rPr>
                             <w:sz w:val="20"/>
-                            <w:color w:val="auto"/>
+                            <w:b w:val="false"/>
+                            <w:u w:val="none"/>
+                            <w:dstrike w:val="false"/>
+                            <w:strike w:val="false"/>
+                            <w:i w:val="false"/>
+                            <w:vertAlign w:val="baseline"/>
+                            <w:position w:val="0"/>
+                            <w:spacing w:val="0"/>
+                            <w:szCs w:val="20"/>
+                            <w:bCs w:val="false"/>
+                            <w:iCs w:val="false"/>
+                            <w:smallCaps w:val="false"/>
+                            <w:caps w:val="false"/>
+                            <w:color w:val="00000A"/>
                           </w:rPr>
                           <w:t>СР</w:t>
                         </w:r>
                       </w:p>
                     </w:txbxContent>
                   </v:textbox>
-                  <w10:wrap type="none"/>
-                  <v:fill o:detectmouseclick="t" color2="black"/>
+                  <w10:wrap type="square"/>
+                  <v:fill o:detectmouseclick="t" type="solid" color2="black"/>
                   <v:stroke color="#3465a4" joinstyle="round" endcap="flat"/>
                 </v:rect>
-                <v:rect id="shape_0" ID="Shape5" fillcolor="white" stroked="f" style="position:absolute;left:4296;top:774;width:434;height:389">
+                <v:rect id="shape_0" fillcolor="white" stroked="f" style="position:absolute;left:4297;top:774;width:433;height:389">
                   <v:textbox>
                     <w:txbxContent>
                       <w:p>
                         <w:pPr>
-                          <w:overflowPunct w:val="true"/>
+                          <w:overflowPunct w:val="false"/>
                           <w:spacing w:before="0" w:after="0" w:lineRule="auto" w:line="240"/>
+                          <w:jc w:val="left"/>
                           <w:rPr/>
                         </w:pPr>
                         <w:r>
                           <w:rPr>
                             <w:sz w:val="20"/>
-                            <w:color w:val="auto"/>
+                            <w:b w:val="false"/>
+                            <w:u w:val="none"/>
+                            <w:dstrike w:val="false"/>
+                            <w:strike w:val="false"/>
+                            <w:i w:val="false"/>
+                            <w:vertAlign w:val="baseline"/>
+                            <w:position w:val="0"/>
+                            <w:spacing w:val="0"/>
+                            <w:szCs w:val="20"/>
+                            <w:bCs w:val="false"/>
+                            <w:iCs w:val="false"/>
+                            <w:smallCaps w:val="false"/>
+                            <w:caps w:val="false"/>
+                            <w:color w:val="00000A"/>
                           </w:rPr>
                           <w:t>Skd</w:t>
                         </w:r>
                       </w:p>
                     </w:txbxContent>
                   </v:textbox>
-                  <w10:wrap type="none"/>
-                  <v:fill o:detectmouseclick="t" color2="black"/>
+                  <w10:wrap type="square"/>
+                  <v:fill o:detectmouseclick="t" type="solid" color2="black"/>
                   <v:stroke color="#3465a4" joinstyle="round" endcap="flat"/>
                 </v:rect>
               </v:group>
@@ -9722,43 +9896,7 @@
           <w:u w:val="none"/>
           <w:lang w:val="uk-UA"/>
         </w:rPr>
-        <w:t>lib</w:t>
-      </w:r>
-      <w:r>
-        <w:rPr>
-          <w:rFonts w:cs="Times New Roman" w:ascii="DejaVu Sans Mono" w:hAnsi="DejaVu Sans Mono"/>
-          <w:b/>
-          <w:bCs/>
-          <w:sz w:val="24"/>
-          <w:szCs w:val="24"/>
-          <w:u w:val="none"/>
-          <w:lang w:val="uk-UA"/>
-        </w:rPr>
-        <w:t>.ad</w:t>
-      </w:r>
-      <w:r>
-        <w:rPr>
-          <w:rFonts w:cs="Times New Roman" w:ascii="DejaVu Sans Mono" w:hAnsi="DejaVu Sans Mono"/>
-          <w:b/>
-          <w:bCs/>
-          <w:sz w:val="24"/>
-          <w:szCs w:val="24"/>
-          <w:u w:val="none"/>
-          <w:lang w:val="uk-UA"/>
-        </w:rPr>
-        <w:t>s</w:t>
-      </w:r>
-      <w:r>
-        <w:rPr>
-          <w:rFonts w:cs="Times New Roman" w:ascii="DejaVu Sans Mono" w:hAnsi="DejaVu Sans Mono"/>
-          <w:b/>
-          <w:bCs/>
-          <w:sz w:val="24"/>
-          <w:szCs w:val="24"/>
-          <w:u w:val="none"/>
-          <w:lang w:val="uk-UA"/>
-        </w:rPr>
-        <w:t>:</w:t>
+        <w:t>lib.ads:</w:t>
       </w:r>
     </w:p>
     <w:p>
@@ -12391,43 +12529,7 @@
           <w:u w:val="none"/>
           <w:lang w:val="uk-UA"/>
         </w:rPr>
-        <w:t>lib</w:t>
-      </w:r>
-      <w:r>
-        <w:rPr>
-          <w:rFonts w:cs="Times New Roman" w:ascii="DejaVu Sans Mono" w:hAnsi="DejaVu Sans Mono"/>
-          <w:b/>
-          <w:bCs/>
-          <w:sz w:val="24"/>
-          <w:szCs w:val="24"/>
-          <w:u w:val="none"/>
-          <w:lang w:val="uk-UA"/>
-        </w:rPr>
-        <w:t>.ad</w:t>
-      </w:r>
-      <w:r>
-        <w:rPr>
-          <w:rFonts w:cs="Times New Roman" w:ascii="DejaVu Sans Mono" w:hAnsi="DejaVu Sans Mono"/>
-          <w:b/>
-          <w:bCs/>
-          <w:sz w:val="24"/>
-          <w:szCs w:val="24"/>
-          <w:u w:val="none"/>
-          <w:lang w:val="uk-UA"/>
-        </w:rPr>
-        <w:t>b</w:t>
-      </w:r>
-      <w:r>
-        <w:rPr>
-          <w:rFonts w:cs="Times New Roman" w:ascii="DejaVu Sans Mono" w:hAnsi="DejaVu Sans Mono"/>
-          <w:b/>
-          <w:bCs/>
-          <w:sz w:val="24"/>
-          <w:szCs w:val="24"/>
-          <w:u w:val="none"/>
-          <w:lang w:val="uk-UA"/>
-        </w:rPr>
-        <w:t>:</w:t>
+        <w:t>lib.adb:</w:t>
       </w:r>
     </w:p>
     <w:p>
@@ -15280,43 +15382,7 @@
           <w:u w:val="none"/>
           <w:lang w:val="uk-UA"/>
         </w:rPr>
-        <w:t>lib</w:t>
-      </w:r>
-      <w:r>
-        <w:rPr>
-          <w:rFonts w:cs="Times New Roman" w:ascii="DejaVu Sans Mono" w:hAnsi="DejaVu Sans Mono"/>
-          <w:b/>
-          <w:bCs/>
-          <w:sz w:val="24"/>
-          <w:szCs w:val="24"/>
-          <w:u w:val="none"/>
-          <w:lang w:val="uk-UA"/>
-        </w:rPr>
-        <w:t>.ad</w:t>
-      </w:r>
-      <w:r>
-        <w:rPr>
-          <w:rFonts w:cs="Times New Roman" w:ascii="DejaVu Sans Mono" w:hAnsi="DejaVu Sans Mono"/>
-          <w:b/>
-          <w:bCs/>
-          <w:sz w:val="24"/>
-          <w:szCs w:val="24"/>
-          <w:u w:val="none"/>
-          <w:lang w:val="uk-UA"/>
-        </w:rPr>
-        <w:t>b</w:t>
-      </w:r>
-      <w:r>
-        <w:rPr>
-          <w:rFonts w:cs="Times New Roman" w:ascii="DejaVu Sans Mono" w:hAnsi="DejaVu Sans Mono"/>
-          <w:b/>
-          <w:bCs/>
-          <w:sz w:val="24"/>
-          <w:szCs w:val="24"/>
-          <w:u w:val="none"/>
-          <w:lang w:val="uk-UA"/>
-        </w:rPr>
-        <w:t>:</w:t>
+        <w:t>lib.adb:</w:t>
       </w:r>
     </w:p>
     <w:p>
@@ -18169,19 +18235,7 @@
           <w:u w:val="none"/>
           <w:lang w:val="uk-UA"/>
         </w:rPr>
-        <w:t>calc_p.ads</w:t>
-      </w:r>
-      <w:r>
-        <w:rPr>
-          <w:rFonts w:cs="Times New Roman" w:ascii="DejaVu Sans Mono" w:hAnsi="DejaVu Sans Mono"/>
-          <w:b/>
-          <w:bCs/>
-          <w:sz w:val="24"/>
-          <w:szCs w:val="24"/>
-          <w:u w:val="none"/>
-          <w:lang w:val="uk-UA"/>
-        </w:rPr>
-        <w:t>:</w:t>
+        <w:t>calc_p.ads:</w:t>
       </w:r>
     </w:p>
     <w:p>
@@ -18881,19 +18935,7 @@
           <w:u w:val="none"/>
           <w:lang w:val="uk-UA"/>
         </w:rPr>
-        <w:t>tasks.ads</w:t>
-      </w:r>
-      <w:r>
-        <w:rPr>
-          <w:rFonts w:cs="Times New Roman" w:ascii="DejaVu Sans Mono" w:hAnsi="DejaVu Sans Mono"/>
-          <w:b/>
-          <w:bCs/>
-          <w:sz w:val="24"/>
-          <w:szCs w:val="24"/>
-          <w:u w:val="none"/>
-          <w:lang w:val="uk-UA"/>
-        </w:rPr>
-        <w:t>:</w:t>
+        <w:t>tasks.ads:</w:t>
       </w:r>
     </w:p>
     <w:p>
@@ -19475,19 +19517,7 @@
           <w:u w:val="none"/>
           <w:lang w:val="uk-UA"/>
         </w:rPr>
-        <w:t>tasks.adb</w:t>
-      </w:r>
-      <w:r>
-        <w:rPr>
-          <w:rFonts w:cs="Times New Roman" w:ascii="DejaVu Sans Mono" w:hAnsi="DejaVu Sans Mono"/>
-          <w:b/>
-          <w:bCs/>
-          <w:sz w:val="24"/>
-          <w:szCs w:val="24"/>
-          <w:u w:val="none"/>
-          <w:lang w:val="uk-UA"/>
-        </w:rPr>
-        <w:t>:</w:t>
+        <w:t>tasks.adb:</w:t>
       </w:r>
     </w:p>
     <w:p>
@@ -19890,19 +19920,7 @@
           <w:u w:val="none"/>
           <w:lang w:val="uk-UA"/>
         </w:rPr>
-        <w:t>main.adb</w:t>
-      </w:r>
-      <w:r>
-        <w:rPr>
-          <w:rFonts w:cs="Times New Roman" w:ascii="DejaVu Sans Mono" w:hAnsi="DejaVu Sans Mono"/>
-          <w:b/>
-          <w:bCs/>
-          <w:sz w:val="24"/>
-          <w:szCs w:val="24"/>
-          <w:u w:val="none"/>
-          <w:lang w:val="uk-UA"/>
-        </w:rPr>
-        <w:t>:</w:t>
+        <w:t>main.adb:</w:t>
       </w:r>
     </w:p>
     <w:p>
@@ -22974,7 +22992,7 @@
     </w:p>
     <w:sectPr>
       <w:type w:val="nextPage"/>
-      <w:pgSz w:w="11909" w:h="16834"/>
+      <w:pgSz w:w="11906" w:h="16838"/>
       <w:pgMar w:left="1418" w:right="851" w:header="0" w:top="851" w:footer="0" w:bottom="851" w:gutter="0"/>
       <w:pgNumType w:fmt="decimal"/>
       <w:formProt w:val="false"/>
@@ -23006,9 +23024,7 @@
     <w:pPr>
       <w:widowControl/>
       <w:suppressAutoHyphens w:val="true"/>
-      <w:kinsoku w:val="true"/>
-      <w:overflowPunct w:val="false"/>
-      <w:autoSpaceDE w:val="true"/>
+      <w:overflowPunct w:val="true"/>
       <w:bidi w:val="0"/>
       <w:spacing w:lineRule="auto" w:line="276" w:before="0" w:after="200"/>
       <w:jc w:val="left"/>

</xml_diff>